<commit_message>
Made a few corrections
</commit_message>
<xml_diff>
--- a/Database Setup.docx
+++ b/Database Setup.docx
@@ -22,28 +22,11 @@
       </w:pPr>
       <w:r>
         <w:rPr/>
-        <w:t xml:space="preserve">users (userID, username, firstName, lastName, department, privLevel</w:t>
-      </w:r>
-      <w:r>
-        <w:rPr/>
-        <w:t xml:space="preserve">, email)</w:t>
-      </w:r>
-    </w:p>
-    <w:p>
-      <w:pPr>
-        <w:pStyle w:val="_Normal"/>
-      </w:pPr>
-      <w:r>
-        <w:rPr/>
-        <w:t xml:space="preserve">tickets (ticketID, userID, status, category, assignedTo, issue, priority</w:t>
-      </w:r>
-      <w:r>
-        <w:rPr/>
-        <w:t xml:space="preserve">, timesta</w:t>
-      </w:r>
-      <w:r>
-        <w:rPr/>
-        <w:t xml:space="preserve">mp</w:t>
+        <w:t xml:space="preserve">users (userID, username, firstName, lastName, department, privLevel, email</w:t>
+      </w:r>
+      <w:r>
+        <w:rPr/>
+        <w:t xml:space="preserve">, password</w:t>
       </w:r>
       <w:r>
         <w:rPr/>
@@ -56,36 +39,25 @@
       </w:pPr>
       <w:r>
         <w:rPr/>
-        <w:t xml:space="preserve">ticketComments (ticketID, comment</w:t>
-      </w:r>
-      <w:r>
-        <w:rPr/>
-        <w:t xml:space="preserve">, timestamp</w:t>
-      </w:r>
-      <w:r>
-        <w:rPr/>
-        <w:t xml:space="preserve">)</w:t>
-      </w:r>
-    </w:p>
-    <w:p>
-      <w:pPr>
-        <w:pStyle w:val="_Normal"/>
-      </w:pPr>
-      <w:r>
-        <w:rPr/>
-        <w:t xml:space="preserve">equipment (equipID, equipSerial,</w:t>
-      </w:r>
-      <w:r>
-        <w:rPr/>
-        <w:t xml:space="preserve"> equipType, </w:t>
-      </w:r>
-      <w:r>
-        <w:rPr/>
-        <w:t xml:space="preserve">equip</w:t>
-      </w:r>
-      <w:r>
-        <w:rPr/>
-        <w:t xml:space="preserve">Desc)</w:t>
+        <w:t xml:space="preserve">tickets (ticketID, userID, status, category, assignedTo, issue, priority, timestamp)</w:t>
+      </w:r>
+    </w:p>
+    <w:p>
+      <w:pPr>
+        <w:pStyle w:val="_Normal"/>
+      </w:pPr>
+      <w:r>
+        <w:rPr/>
+        <w:t xml:space="preserve">ticketComments (ticketID, comment, timestamp)</w:t>
+      </w:r>
+    </w:p>
+    <w:p>
+      <w:pPr>
+        <w:pStyle w:val="_Normal"/>
+      </w:pPr>
+      <w:r>
+        <w:rPr/>
+        <w:t xml:space="preserve">equipment (equipID, equipSerial, equipType, equipDesc)</w:t>
       </w:r>
     </w:p>
     <w:p>
@@ -103,19 +75,7 @@
       </w:pPr>
       <w:r>
         <w:rPr/>
-        <w:t xml:space="preserve">equipAssignment</w:t>
-      </w:r>
-      <w:r>
-        <w:rPr/>
-        <w:t xml:space="preserve"> (userID, equip</w:t>
-      </w:r>
-      <w:r>
-        <w:rPr/>
-        <w:t xml:space="preserve">ID, department</w:t>
-      </w:r>
-      <w:r>
-        <w:rPr/>
-        <w:t xml:space="preserve">)</w:t>
+        <w:t xml:space="preserve">equipAssignment (userID, equipID, department)</w:t>
       </w:r>
     </w:p>
     <w:sectPr>
@@ -143,6 +103,7 @@
 <w:styles xmlns:r="http://schemas.openxmlformats.org/officeDocument/2006/relationships" xmlns:w="http://schemas.openxmlformats.org/wordprocessingml/2006/main">
   <w:style w:type="paragraph" w:styleId="Arrowhead List">
     <w:name w:val="Arrowhead List"/>
+    <w:basedOn w:val="Normal"/>
     <w:pPr>
       <w:ind w:hanging="432"/>
       <w:ind w:left="720"/>
@@ -151,7 +112,7 @@
   </w:style>
   <w:style w:type="paragraph" w:styleId="Block Text">
     <w:name w:val="Block Text"/>
-    <w:basedOn w:val="Normal"/>
+    <w:basedOn w:val="_Normal"/>
     <w:pPr>
       <w:ind w:left="1440"/>
       <w:ind w:right="1440"/>
@@ -161,6 +122,7 @@
   </w:style>
   <w:style w:type="paragraph" w:styleId="Box List">
     <w:name w:val="Box List"/>
+    <w:basedOn w:val="Normal"/>
     <w:pPr>
       <w:ind w:hanging="432"/>
       <w:ind w:left="720"/>
@@ -169,6 +131,7 @@
   </w:style>
   <w:style w:type="paragraph" w:styleId="Bullet List">
     <w:name w:val="Bullet List"/>
+    <w:basedOn w:val="Normal"/>
     <w:pPr>
       <w:ind w:hanging="432"/>
       <w:ind w:left="720"/>
@@ -192,7 +155,7 @@
   <w:style w:type="paragraph" w:styleId="Chapter Heading">
     <w:name w:val="Chapter Heading"/>
     <w:basedOn w:val="Numbered Heading 1"/>
-    <w:next w:val="Normal"/>
+    <w:next w:val="_Normal"/>
     <w:pPr>
       <w:ind w:firstLine="0"/>
     </w:pPr>
@@ -200,8 +163,8 @@
   </w:style>
   <w:style w:type="paragraph" w:styleId="Contents 1">
     <w:name w:val="Contents 1"/>
-    <w:basedOn w:val="Normal"/>
-    <w:next w:val="Normal"/>
+    <w:basedOn w:val="_Normal"/>
+    <w:next w:val="_Normal"/>
     <w:pPr>
       <w:ind w:hanging="432"/>
       <w:ind w:left="720"/>
@@ -210,8 +173,8 @@
   </w:style>
   <w:style w:type="paragraph" w:styleId="Contents 2">
     <w:name w:val="Contents 2"/>
-    <w:basedOn w:val="Normal"/>
-    <w:next w:val="Normal"/>
+    <w:basedOn w:val="_Normal"/>
+    <w:next w:val="_Normal"/>
     <w:pPr>
       <w:ind w:hanging="432"/>
       <w:ind w:left="1440"/>
@@ -220,8 +183,8 @@
   </w:style>
   <w:style w:type="paragraph" w:styleId="Contents 3">
     <w:name w:val="Contents 3"/>
-    <w:basedOn w:val="Normal"/>
-    <w:next w:val="Normal"/>
+    <w:basedOn w:val="_Normal"/>
+    <w:next w:val="_Normal"/>
     <w:pPr>
       <w:ind w:hanging="432"/>
       <w:ind w:left="2160"/>
@@ -230,8 +193,8 @@
   </w:style>
   <w:style w:type="paragraph" w:styleId="Contents 4">
     <w:name w:val="Contents 4"/>
-    <w:basedOn w:val="Normal"/>
-    <w:next w:val="Normal"/>
+    <w:basedOn w:val="_Normal"/>
+    <w:next w:val="_Normal"/>
     <w:pPr>
       <w:ind w:hanging="432"/>
       <w:ind w:left="2880"/>
@@ -240,8 +203,8 @@
   </w:style>
   <w:style w:type="paragraph" w:styleId="Contents Header">
     <w:name w:val="Contents Header"/>
-    <w:basedOn w:val="Normal"/>
-    <w:next w:val="Normal"/>
+    <w:basedOn w:val="_Normal"/>
+    <w:next w:val="_Normal"/>
     <w:pPr>
       <w:jc w:val="center"/>
       <w:spacing w:after="120"/>
@@ -255,6 +218,7 @@
   </w:style>
   <w:style w:type="paragraph" w:styleId="Dashed List">
     <w:name w:val="Dashed List"/>
+    <w:basedOn w:val="Normal"/>
     <w:pPr>
       <w:ind w:hanging="432"/>
       <w:ind w:left="720"/>
@@ -263,6 +227,7 @@
   </w:style>
   <w:style w:type="paragraph" w:styleId="Diamond List">
     <w:name w:val="Diamond List"/>
+    <w:basedOn w:val="Normal"/>
     <w:pPr>
       <w:ind w:hanging="432"/>
       <w:ind w:left="720"/>
@@ -271,7 +236,7 @@
   </w:style>
   <w:style w:type="paragraph" w:styleId="Endnote">
     <w:name w:val="Endnote"/>
-    <w:basedOn w:val="Normal"/>
+    <w:basedOn w:val="_Normal"/>
     <w:pPr>
       <w:ind w:hanging="288"/>
       <w:ind w:left="288"/>
@@ -280,6 +245,7 @@
   </w:style>
   <w:style w:type="character" w:styleId="Endnote Reference">
     <w:name w:val="Endnote Reference"/>
+    <w:basedOn w:val="Normal"/>
     <w:pPr/>
     <w:rPr>
       <w:sz w:val="20"/>
@@ -288,13 +254,13 @@
   </w:style>
   <w:style w:type="paragraph" w:styleId="Endnote Text">
     <w:name w:val="Endnote Text"/>
-    <w:basedOn w:val="Normal"/>
+    <w:basedOn w:val="_Normal"/>
     <w:pPr/>
     <w:rPr/>
   </w:style>
   <w:style w:type="paragraph" w:styleId="Footnote">
     <w:name w:val="Footnote"/>
-    <w:basedOn w:val="Normal"/>
+    <w:basedOn w:val="_Normal"/>
     <w:pPr>
       <w:ind w:hanging="288"/>
       <w:ind w:left="288"/>
@@ -305,6 +271,7 @@
   </w:style>
   <w:style w:type="character" w:styleId="Footnote Reference">
     <w:name w:val="Footnote Reference"/>
+    <w:basedOn w:val="Normal"/>
     <w:pPr/>
     <w:rPr>
       <w:sz w:val="20"/>
@@ -313,7 +280,7 @@
   </w:style>
   <w:style w:type="paragraph" w:styleId="Footnote Text">
     <w:name w:val="Footnote Text"/>
-    <w:basedOn w:val="Normal"/>
+    <w:basedOn w:val="_Normal"/>
     <w:pPr/>
     <w:rPr>
       <w:sz w:val="20"/>
@@ -321,6 +288,7 @@
   </w:style>
   <w:style w:type="paragraph" w:styleId="Hand List">
     <w:name w:val="Hand List"/>
+    <w:basedOn w:val="Normal"/>
     <w:pPr>
       <w:ind w:hanging="432"/>
       <w:ind w:left="720"/>
@@ -342,8 +310,8 @@
   </w:style>
   <w:style w:type="paragraph" w:styleId="Heading 1">
     <w:name w:val="Heading 1"/>
-    <w:basedOn w:val="Normal"/>
-    <w:next w:val="Normal"/>
+    <w:basedOn w:val="_Normal"/>
+    <w:next w:val="_Normal"/>
     <w:pPr>
       <w:spacing w:after="60"/>
       <w:spacing w:before="440"/>
@@ -356,8 +324,8 @@
   </w:style>
   <w:style w:type="paragraph" w:styleId="Heading 2">
     <w:name w:val="Heading 2"/>
-    <w:basedOn w:val="Normal"/>
-    <w:next w:val="Normal"/>
+    <w:basedOn w:val="_Normal"/>
+    <w:next w:val="_Normal"/>
     <w:pPr>
       <w:spacing w:after="60"/>
       <w:spacing w:before="440"/>
@@ -370,8 +338,8 @@
   </w:style>
   <w:style w:type="paragraph" w:styleId="Heading 3">
     <w:name w:val="Heading 3"/>
-    <w:basedOn w:val="Normal"/>
-    <w:next w:val="Normal"/>
+    <w:basedOn w:val="_Normal"/>
+    <w:next w:val="_Normal"/>
     <w:pPr>
       <w:spacing w:after="60"/>
       <w:spacing w:before="440"/>
@@ -384,8 +352,8 @@
   </w:style>
   <w:style w:type="paragraph" w:styleId="Heading 4">
     <w:name w:val="Heading 4"/>
-    <w:basedOn w:val="Normal"/>
-    <w:next w:val="Normal"/>
+    <w:basedOn w:val="_Normal"/>
+    <w:next w:val="_Normal"/>
     <w:pPr>
       <w:spacing w:after="60"/>
       <w:spacing w:before="440"/>
@@ -398,6 +366,7 @@
   </w:style>
   <w:style w:type="paragraph" w:styleId="Heart List">
     <w:name w:val="Heart List"/>
+    <w:basedOn w:val="Normal"/>
     <w:pPr>
       <w:ind w:hanging="432"/>
       <w:ind w:left="720"/>
@@ -406,6 +375,7 @@
   </w:style>
   <w:style w:type="paragraph" w:styleId="Implies List">
     <w:name w:val="Implies List"/>
+    <w:basedOn w:val="Normal"/>
     <w:pPr>
       <w:ind w:hanging="432"/>
       <w:ind w:left="720"/>
@@ -441,7 +411,7 @@
   </w:style>
   <w:style w:type="paragraph" w:styleId="Lower Roman List">
     <w:name w:val="Lower Roman List"/>
-    <w:basedOn w:val="Normal"/>
+    <w:basedOn w:val="_Normal"/>
     <w:pPr>
       <w:ind w:hanging="432"/>
       <w:ind w:left="720"/>
@@ -451,7 +421,6 @@
   <w:docDefaults>
     <w:pPrDefault>
       <w:pPr>
-        <w:widowControl w:val="on"/>
         <w:jc w:val="left"/>
         <w:ind w:firstLine="0"/>
         <w:spacing w:after="0"/>
@@ -471,7 +440,7 @@
   <w:style w:type="paragraph" w:styleId="Numbered Heading 1">
     <w:name w:val="Numbered Heading 1"/>
     <w:basedOn w:val="Heading 1"/>
-    <w:next w:val="Normal"/>
+    <w:next w:val="_Normal"/>
     <w:pPr>
       <w:ind w:firstLine="0"/>
     </w:pPr>
@@ -480,7 +449,7 @@
   <w:style w:type="paragraph" w:styleId="Numbered Heading 2">
     <w:name w:val="Numbered Heading 2"/>
     <w:basedOn w:val="Heading 2"/>
-    <w:next w:val="Normal"/>
+    <w:next w:val="_Normal"/>
     <w:pPr>
       <w:ind w:firstLine="0"/>
     </w:pPr>
@@ -489,7 +458,7 @@
   <w:style w:type="paragraph" w:styleId="Numbered Heading 3">
     <w:name w:val="Numbered Heading 3"/>
     <w:basedOn w:val="Heading 3"/>
-    <w:next w:val="Normal"/>
+    <w:next w:val="_Normal"/>
     <w:pPr>
       <w:ind w:firstLine="0"/>
     </w:pPr>
@@ -497,6 +466,7 @@
   </w:style>
   <w:style w:type="paragraph" w:styleId="Numbered List">
     <w:name w:val="Numbered List"/>
+    <w:basedOn w:val="Normal"/>
     <w:pPr>
       <w:ind w:hanging="432"/>
       <w:ind w:left="720"/>
@@ -505,7 +475,7 @@
   </w:style>
   <w:style w:type="paragraph" w:styleId="Plain Text">
     <w:name w:val="Plain Text"/>
-    <w:basedOn w:val="Normal"/>
+    <w:basedOn w:val="_Normal"/>
     <w:pPr/>
     <w:rPr>
       <w:rFonts w:ascii="Courier New" w:cs="Courier New" w:hAnsi="Courier New"/>
@@ -514,7 +484,7 @@
   <w:style w:type="paragraph" w:styleId="Section Heading">
     <w:name w:val="Section Heading"/>
     <w:basedOn w:val="Numbered Heading 1"/>
-    <w:next w:val="Normal"/>
+    <w:next w:val="_Normal"/>
     <w:pPr>
       <w:ind w:firstLine="0"/>
     </w:pPr>
@@ -522,6 +492,7 @@
   </w:style>
   <w:style w:type="paragraph" w:styleId="Square List">
     <w:name w:val="Square List"/>
+    <w:basedOn w:val="Normal"/>
     <w:pPr>
       <w:ind w:hanging="432"/>
       <w:ind w:left="720"/>
@@ -530,6 +501,7 @@
   </w:style>
   <w:style w:type="paragraph" w:styleId="Star List">
     <w:name w:val="Star List"/>
+    <w:basedOn w:val="Normal"/>
     <w:pPr>
       <w:ind w:hanging="432"/>
       <w:ind w:left="720"/>
@@ -548,6 +520,7 @@
   </w:style>
   <w:style w:type="paragraph" w:styleId="Tick List">
     <w:name w:val="Tick List"/>
+    <w:basedOn w:val="Normal"/>
     <w:pPr>
       <w:ind w:hanging="432"/>
       <w:ind w:left="720"/>
@@ -556,6 +529,7 @@
   </w:style>
   <w:style w:type="paragraph" w:styleId="Triangle List">
     <w:name w:val="Triangle List"/>
+    <w:basedOn w:val="Normal"/>
     <w:pPr>
       <w:ind w:hanging="432"/>
       <w:ind w:left="720"/>
@@ -582,7 +556,7 @@
   </w:style>
   <w:style w:type="paragraph" w:styleId="_Normal">
     <w:name w:val="_Normal"/>
-    <w:basedOn w:val="Normal"/>
+    <w:basedOn w:val="_Normal"/>
     <w:next w:val="_Normal"/>
     <w:pPr/>
     <w:rPr>

</xml_diff>